<commit_message>
Argumentumos fájlbeolvasás, fájlbeolvasás frissítése
</commit_message>
<xml_diff>
--- a/doc/dokumentáció.docx
+++ b/doc/dokumentáció.docx
@@ -3732,7 +3732,23 @@
           <w:sz w:val="24"/>
           <w:szCs w:val="24"/>
         </w:rPr>
-        <w:t>Egyes modulok felépítése az src_doc/ könyvtárban található</w:t>
+        <w:t>Egyes modulok felépítése</w:t>
+      </w:r>
+      <w:r>
+        <w:rPr>
+          <w:rFonts w:ascii="CMU Bright" w:hAnsi="CMU Bright" w:cs="CMU Bright"/>
+          <w:sz w:val="24"/>
+          <w:szCs w:val="24"/>
+        </w:rPr>
+        <w:t>i</w:t>
+      </w:r>
+      <w:r>
+        <w:rPr>
+          <w:rFonts w:ascii="CMU Bright" w:hAnsi="CMU Bright" w:cs="CMU Bright"/>
+          <w:sz w:val="24"/>
+          <w:szCs w:val="24"/>
+        </w:rPr>
+        <w:t xml:space="preserve"> az src_doc/ könyvtárban található</w:t>
       </w:r>
       <w:r>
         <w:rPr>
@@ -3898,6 +3914,39 @@
           <w:szCs w:val="24"/>
         </w:rPr>
         <w:t>A játék az idő lejártával vagy az összes szint teljesítésével végződik. Ilyenkor választható két opció: játék újrakezdése, kilépés a főmenübe.</w:t>
+      </w:r>
+    </w:p>
+    <w:p>
+      <w:pPr>
+        <w:rPr>
+          <w:rFonts w:ascii="CMU Bright" w:hAnsi="CMU Bright" w:cs="CMU Bright"/>
+          <w:sz w:val="24"/>
+          <w:szCs w:val="24"/>
+        </w:rPr>
+      </w:pPr>
+      <w:r>
+        <w:rPr>
+          <w:rFonts w:ascii="CMU Bright" w:hAnsi="CMU Bright" w:cs="CMU Bright"/>
+          <w:sz w:val="24"/>
+          <w:szCs w:val="24"/>
+        </w:rPr>
+        <w:t xml:space="preserve">A játék felhasználói fájllal is betölthető: bármilyen szöveges állományból beolvashatóak szavak melyeket </w:t>
+      </w:r>
+      <w:r>
+        <w:rPr>
+          <w:rFonts w:ascii="CMU Classical Serif" w:hAnsi="CMU Classical Serif" w:cs="CMU Classical Serif"/>
+          <w:sz w:val="24"/>
+          <w:szCs w:val="24"/>
+        </w:rPr>
+        <w:t>;</w:t>
+      </w:r>
+      <w:r>
+        <w:rPr>
+          <w:rFonts w:ascii="CMU Bright" w:hAnsi="CMU Bright" w:cs="CMU Bright"/>
+          <w:sz w:val="24"/>
+          <w:szCs w:val="24"/>
+        </w:rPr>
+        <w:t xml:space="preserve"> karakterrel kell elválasztani. A fájl nevét a -fajl csatolóval kell megadni.</w:t>
       </w:r>
     </w:p>
     <w:sectPr>
@@ -3945,6 +3994,7 @@
         <w:docPartUnique/>
       </w:docPartObj>
     </w:sdtPr>
+    <w:sdtEndPr/>
     <w:sdtContent>
       <w:p>
         <w:pPr>

</xml_diff>